<commit_message>
[add] add vendor files to cms.
</commit_message>
<xml_diff>
--- a/Doc/Everyday API.docx
+++ b/Doc/Everyday API.docx
@@ -167,7 +167,6 @@
     <w:p>
       <w:pPr>
         <w:rPr>
-          <w:rFonts w:hint="eastAsia"/>
           <w:color w:val="FF0000"/>
           <w:lang w:eastAsia="ko-KR"/>
         </w:rPr>
@@ -184,7 +183,6 @@
     <w:p>
       <w:pPr>
         <w:rPr>
-          <w:rFonts w:hint="eastAsia"/>
           <w:color w:val="FF0000"/>
           <w:lang w:eastAsia="ko-KR"/>
         </w:rPr>
@@ -201,7 +199,6 @@
     <w:p>
       <w:pPr>
         <w:rPr>
-          <w:rFonts w:hint="eastAsia"/>
           <w:lang w:eastAsia="ko-KR"/>
         </w:rPr>
       </w:pPr>
@@ -218,7 +215,6 @@
     <w:p>
       <w:pPr>
         <w:rPr>
-          <w:rFonts w:hint="eastAsia"/>
           <w:lang w:eastAsia="ko-KR"/>
         </w:rPr>
       </w:pPr>
@@ -1213,7 +1209,6 @@
     <w:p>
       <w:pPr>
         <w:rPr>
-          <w:rFonts w:hint="eastAsia"/>
           <w:color w:val="000000"/>
           <w:sz w:val="27"/>
           <w:szCs w:val="27"/>
@@ -1269,7 +1264,6 @@
       <w:pPr>
         <w:pStyle w:val="Heading1"/>
         <w:rPr>
-          <w:rFonts w:hint="eastAsia"/>
           <w:lang w:eastAsia="ko-KR"/>
         </w:rPr>
       </w:pPr>
@@ -1284,7 +1278,6 @@
     <w:p>
       <w:pPr>
         <w:rPr>
-          <w:rFonts w:hint="eastAsia"/>
           <w:color w:val="000000"/>
           <w:sz w:val="27"/>
           <w:szCs w:val="27"/>
@@ -1477,7 +1470,6 @@
     <w:p>
       <w:pPr>
         <w:rPr>
-          <w:rFonts w:hint="eastAsia"/>
           <w:color w:val="000000"/>
           <w:sz w:val="27"/>
           <w:szCs w:val="27"/>
@@ -1550,7 +1542,6 @@
     <w:p>
       <w:pPr>
         <w:rPr>
-          <w:rFonts w:hint="eastAsia"/>
           <w:color w:val="000000"/>
           <w:sz w:val="27"/>
           <w:szCs w:val="27"/>
@@ -1725,7 +1716,6 @@
     <w:p>
       <w:pPr>
         <w:rPr>
-          <w:rFonts w:hint="eastAsia"/>
           <w:color w:val="000000"/>
           <w:sz w:val="27"/>
           <w:szCs w:val="27"/>
@@ -1863,13 +1853,24 @@
     <w:p>
       <w:pPr>
         <w:rPr>
+          <w:rFonts w:eastAsia="Malgun Gothic"/>
+          <w:color w:val="000000"/>
+          <w:sz w:val="27"/>
+          <w:szCs w:val="27"/>
+          <w:lang w:eastAsia="ko-KR"/>
+        </w:rPr>
+      </w:pPr>
+      <w:r>
+        <w:rPr>
           <w:rFonts w:eastAsia="Malgun Gothic" w:hint="eastAsia"/>
           <w:color w:val="000000"/>
           <w:sz w:val="27"/>
           <w:szCs w:val="27"/>
           <w:lang w:eastAsia="ko-KR"/>
         </w:rPr>
-      </w:pPr>
+        <w:t xml:space="preserve">   </w:t>
+      </w:r>
+      <w:proofErr w:type="spellStart"/>
       <w:r>
         <w:rPr>
           <w:rFonts w:eastAsia="Malgun Gothic" w:hint="eastAsia"/>
@@ -1878,9 +1879,9 @@
           <w:szCs w:val="27"/>
           <w:lang w:eastAsia="ko-KR"/>
         </w:rPr>
-        <w:t xml:space="preserve">   </w:t>
-      </w:r>
-      <w:proofErr w:type="spellStart"/>
+        <w:t>userno</w:t>
+      </w:r>
+      <w:proofErr w:type="spellEnd"/>
       <w:r>
         <w:rPr>
           <w:rFonts w:eastAsia="Malgun Gothic" w:hint="eastAsia"/>
@@ -1889,9 +1890,19 @@
           <w:szCs w:val="27"/>
           <w:lang w:eastAsia="ko-KR"/>
         </w:rPr>
-        <w:t>userno</w:t>
-      </w:r>
-      <w:proofErr w:type="spellEnd"/>
+        <w:t>:</w:t>
+      </w:r>
+    </w:p>
+    <w:p>
+      <w:pPr>
+        <w:rPr>
+          <w:rFonts w:eastAsia="Malgun Gothic"/>
+          <w:color w:val="000000"/>
+          <w:sz w:val="27"/>
+          <w:szCs w:val="27"/>
+          <w:lang w:eastAsia="ko-KR"/>
+        </w:rPr>
+      </w:pPr>
       <w:r>
         <w:rPr>
           <w:rFonts w:eastAsia="Malgun Gothic" w:hint="eastAsia"/>
@@ -1900,13 +1911,86 @@
           <w:szCs w:val="27"/>
           <w:lang w:eastAsia="ko-KR"/>
         </w:rPr>
+        <w:t xml:space="preserve">   conten</w:t>
+      </w:r>
+      <w:r>
+        <w:rPr>
+          <w:rFonts w:eastAsia="Malgun Gothic" w:hint="eastAsia"/>
+          <w:color w:val="000000"/>
+          <w:sz w:val="27"/>
+          <w:szCs w:val="27"/>
+          <w:lang w:eastAsia="ko-KR"/>
+        </w:rPr>
+        <w:t>t:</w:t>
+      </w:r>
+    </w:p>
+    <w:p>
+      <w:pPr>
+        <w:rPr>
+          <w:rFonts w:eastAsia="Malgun Gothic"/>
+          <w:color w:val="000000"/>
+          <w:sz w:val="27"/>
+          <w:szCs w:val="27"/>
+          <w:lang w:eastAsia="ko-KR"/>
+        </w:rPr>
+      </w:pPr>
+      <w:r>
+        <w:rPr>
+          <w:rFonts w:eastAsia="Malgun Gothic" w:hint="eastAsia"/>
+          <w:color w:val="000000"/>
+          <w:sz w:val="27"/>
+          <w:szCs w:val="27"/>
+          <w:lang w:eastAsia="ko-KR"/>
+        </w:rPr>
+        <w:t xml:space="preserve">   token:</w:t>
+      </w:r>
+    </w:p>
+    <w:p>
+      <w:pPr>
+        <w:rPr>
+          <w:rFonts w:eastAsia="Malgun Gothic"/>
+          <w:color w:val="000000"/>
+          <w:sz w:val="27"/>
+          <w:szCs w:val="27"/>
+          <w:lang w:eastAsia="ko-KR"/>
+        </w:rPr>
+      </w:pPr>
+      <w:r>
+        <w:rPr>
+          <w:rFonts w:eastAsia="Malgun Gothic" w:hint="eastAsia"/>
+          <w:color w:val="000000"/>
+          <w:sz w:val="27"/>
+          <w:szCs w:val="27"/>
+          <w:lang w:eastAsia="ko-KR"/>
+        </w:rPr>
+        <w:t xml:space="preserve">  </w:t>
+      </w:r>
+      <w:proofErr w:type="spellStart"/>
+      <w:r>
+        <w:rPr>
+          <w:rFonts w:eastAsia="Malgun Gothic"/>
+          <w:color w:val="000000"/>
+          <w:sz w:val="27"/>
+          <w:szCs w:val="27"/>
+          <w:lang w:eastAsia="ko-KR"/>
+        </w:rPr>
+        <w:t>myfile</w:t>
+      </w:r>
+      <w:proofErr w:type="spellEnd"/>
+      <w:r>
+        <w:rPr>
+          <w:rFonts w:eastAsia="Malgun Gothic" w:hint="eastAsia"/>
+          <w:color w:val="000000"/>
+          <w:sz w:val="27"/>
+          <w:szCs w:val="27"/>
+          <w:lang w:eastAsia="ko-KR"/>
+        </w:rPr>
         <w:t>:</w:t>
       </w:r>
     </w:p>
     <w:p>
       <w:pPr>
         <w:rPr>
-          <w:rFonts w:eastAsia="Malgun Gothic"/>
           <w:color w:val="000000"/>
           <w:sz w:val="27"/>
           <w:szCs w:val="27"/>
@@ -1921,7 +2005,33 @@
           <w:szCs w:val="27"/>
           <w:lang w:eastAsia="ko-KR"/>
         </w:rPr>
-        <w:t xml:space="preserve">   conten</w:t>
+        <w:t xml:space="preserve">  </w:t>
+      </w:r>
+      <w:r>
+        <w:rPr>
+          <w:color w:val="000000"/>
+          <w:sz w:val="27"/>
+          <w:szCs w:val="27"/>
+        </w:rPr>
+        <w:t>{"</w:t>
+      </w:r>
+      <w:proofErr w:type="spellStart"/>
+      <w:r>
+        <w:rPr>
+          <w:color w:val="000000"/>
+          <w:sz w:val="27"/>
+          <w:szCs w:val="27"/>
+        </w:rPr>
+        <w:t>retcode</w:t>
+      </w:r>
+      <w:proofErr w:type="spellEnd"/>
+      <w:r>
+        <w:rPr>
+          <w:color w:val="000000"/>
+          <w:sz w:val="27"/>
+          <w:szCs w:val="27"/>
+        </w:rPr>
+        <w:t>":"200","</w:t>
       </w:r>
       <w:r>
         <w:rPr>
@@ -1931,19 +2041,16 @@
           <w:szCs w:val="27"/>
           <w:lang w:eastAsia="ko-KR"/>
         </w:rPr>
-        <w:t>t:</w:t>
-      </w:r>
-    </w:p>
-    <w:p>
-      <w:pPr>
-        <w:rPr>
-          <w:rFonts w:eastAsia="Malgun Gothic"/>
-          <w:color w:val="000000"/>
-          <w:sz w:val="27"/>
-          <w:szCs w:val="27"/>
-          <w:lang w:eastAsia="ko-KR"/>
-        </w:rPr>
-      </w:pPr>
+        <w:t>content</w:t>
+      </w:r>
+      <w:r>
+        <w:rPr>
+          <w:color w:val="000000"/>
+          <w:sz w:val="27"/>
+          <w:szCs w:val="27"/>
+        </w:rPr>
+        <w:t>":</w:t>
+      </w:r>
       <w:r>
         <w:rPr>
           <w:rFonts w:eastAsia="Malgun Gothic" w:hint="eastAsia"/>
@@ -1952,124 +2059,6 @@
           <w:szCs w:val="27"/>
           <w:lang w:eastAsia="ko-KR"/>
         </w:rPr>
-        <w:t xml:space="preserve">   token:</w:t>
-      </w:r>
-    </w:p>
-    <w:p>
-      <w:pPr>
-        <w:rPr>
-          <w:rFonts w:eastAsia="Malgun Gothic"/>
-          <w:color w:val="000000"/>
-          <w:sz w:val="27"/>
-          <w:szCs w:val="27"/>
-          <w:lang w:eastAsia="ko-KR"/>
-        </w:rPr>
-      </w:pPr>
-      <w:r>
-        <w:rPr>
-          <w:rFonts w:eastAsia="Malgun Gothic" w:hint="eastAsia"/>
-          <w:color w:val="000000"/>
-          <w:sz w:val="27"/>
-          <w:szCs w:val="27"/>
-          <w:lang w:eastAsia="ko-KR"/>
-        </w:rPr>
-        <w:t xml:space="preserve">  </w:t>
-      </w:r>
-      <w:proofErr w:type="spellStart"/>
-      <w:r>
-        <w:rPr>
-          <w:rFonts w:eastAsia="Malgun Gothic"/>
-          <w:color w:val="000000"/>
-          <w:sz w:val="27"/>
-          <w:szCs w:val="27"/>
-          <w:lang w:eastAsia="ko-KR"/>
-        </w:rPr>
-        <w:t>myfile</w:t>
-      </w:r>
-      <w:proofErr w:type="spellEnd"/>
-      <w:r>
-        <w:rPr>
-          <w:rFonts w:eastAsia="Malgun Gothic" w:hint="eastAsia"/>
-          <w:color w:val="000000"/>
-          <w:sz w:val="27"/>
-          <w:szCs w:val="27"/>
-          <w:lang w:eastAsia="ko-KR"/>
-        </w:rPr>
-        <w:t>:</w:t>
-      </w:r>
-    </w:p>
-    <w:p>
-      <w:pPr>
-        <w:rPr>
-          <w:rFonts w:hint="eastAsia"/>
-          <w:color w:val="000000"/>
-          <w:sz w:val="27"/>
-          <w:szCs w:val="27"/>
-          <w:lang w:eastAsia="ko-KR"/>
-        </w:rPr>
-      </w:pPr>
-      <w:r>
-        <w:rPr>
-          <w:rFonts w:eastAsia="Malgun Gothic" w:hint="eastAsia"/>
-          <w:color w:val="000000"/>
-          <w:sz w:val="27"/>
-          <w:szCs w:val="27"/>
-          <w:lang w:eastAsia="ko-KR"/>
-        </w:rPr>
-        <w:t xml:space="preserve">  </w:t>
-      </w:r>
-      <w:r>
-        <w:rPr>
-          <w:color w:val="000000"/>
-          <w:sz w:val="27"/>
-          <w:szCs w:val="27"/>
-        </w:rPr>
-        <w:t>{"</w:t>
-      </w:r>
-      <w:proofErr w:type="spellStart"/>
-      <w:r>
-        <w:rPr>
-          <w:color w:val="000000"/>
-          <w:sz w:val="27"/>
-          <w:szCs w:val="27"/>
-        </w:rPr>
-        <w:t>retcode</w:t>
-      </w:r>
-      <w:proofErr w:type="spellEnd"/>
-      <w:r>
-        <w:rPr>
-          <w:color w:val="000000"/>
-          <w:sz w:val="27"/>
-          <w:szCs w:val="27"/>
-        </w:rPr>
-        <w:t>":"200","</w:t>
-      </w:r>
-      <w:r>
-        <w:rPr>
-          <w:rFonts w:eastAsia="Malgun Gothic" w:hint="eastAsia"/>
-          <w:color w:val="000000"/>
-          <w:sz w:val="27"/>
-          <w:szCs w:val="27"/>
-          <w:lang w:eastAsia="ko-KR"/>
-        </w:rPr>
-        <w:t>content</w:t>
-      </w:r>
-      <w:r>
-        <w:rPr>
-          <w:color w:val="000000"/>
-          <w:sz w:val="27"/>
-          <w:szCs w:val="27"/>
-        </w:rPr>
-        <w:t>":</w:t>
-      </w:r>
-      <w:r>
-        <w:rPr>
-          <w:rFonts w:eastAsia="Malgun Gothic" w:hint="eastAsia"/>
-          <w:color w:val="000000"/>
-          <w:sz w:val="27"/>
-          <w:szCs w:val="27"/>
-          <w:lang w:eastAsia="ko-KR"/>
-        </w:rPr>
         <w:t>1</w:t>
       </w:r>
       <w:r>
@@ -2084,7 +2073,6 @@
     <w:p>
       <w:pPr>
         <w:rPr>
-          <w:rFonts w:hint="eastAsia"/>
           <w:color w:val="000000"/>
           <w:sz w:val="27"/>
           <w:szCs w:val="27"/>
@@ -2096,7 +2084,6 @@
       <w:pPr>
         <w:pStyle w:val="Heading1"/>
         <w:rPr>
-          <w:rFonts w:hint="eastAsia"/>
           <w:lang w:eastAsia="ko-KR"/>
         </w:rPr>
       </w:pPr>
@@ -2235,7 +2222,6 @@
     <w:p>
       <w:pPr>
         <w:rPr>
-          <w:rFonts w:hint="eastAsia"/>
           <w:color w:val="000000"/>
           <w:sz w:val="27"/>
           <w:szCs w:val="27"/>
@@ -2327,7 +2313,6 @@
       <w:pPr>
         <w:pStyle w:val="Heading1"/>
         <w:rPr>
-          <w:rFonts w:hint="eastAsia"/>
           <w:lang w:eastAsia="ko-KR"/>
         </w:rPr>
       </w:pPr>
@@ -2363,7 +2348,6 @@
     <w:p>
       <w:pPr>
         <w:rPr>
-          <w:rFonts w:hint="eastAsia"/>
           <w:lang w:eastAsia="ko-KR"/>
         </w:rPr>
       </w:pPr>
@@ -2640,7 +2624,6 @@
       <w:pPr>
         <w:pStyle w:val="Heading1"/>
         <w:rPr>
-          <w:rFonts w:hint="eastAsia"/>
           <w:lang w:eastAsia="ko-KR"/>
         </w:rPr>
       </w:pPr>
@@ -2670,15 +2653,13 @@
     <w:p>
       <w:pPr>
         <w:rPr>
-          <w:rFonts w:hint="eastAsia"/>
-          <w:lang w:eastAsia="ko-KR"/>
-        </w:rPr>
-      </w:pPr>
-    </w:p>
-    <w:p>
-      <w:pPr>
-        <w:rPr>
-          <w:rFonts w:hint="eastAsia"/>
+          <w:lang w:eastAsia="ko-KR"/>
+        </w:rPr>
+      </w:pPr>
+    </w:p>
+    <w:p>
+      <w:pPr>
+        <w:rPr>
           <w:color w:val="000000"/>
           <w:sz w:val="27"/>
           <w:szCs w:val="27"/>
@@ -2817,7 +2798,6 @@
     <w:p>
       <w:pPr>
         <w:rPr>
-          <w:rFonts w:hint="eastAsia"/>
           <w:color w:val="000000"/>
           <w:sz w:val="27"/>
           <w:szCs w:val="27"/>
@@ -2838,7 +2818,6 @@
     <w:p>
       <w:pPr>
         <w:rPr>
-          <w:rFonts w:hint="eastAsia"/>
           <w:color w:val="000000"/>
           <w:sz w:val="27"/>
           <w:szCs w:val="27"/>
@@ -2850,7 +2829,6 @@
       <w:pPr>
         <w:pStyle w:val="Heading1"/>
         <w:rPr>
-          <w:rFonts w:hint="eastAsia"/>
           <w:lang w:eastAsia="ko-KR"/>
         </w:rPr>
       </w:pPr>
@@ -2865,7 +2843,6 @@
     <w:p>
       <w:pPr>
         <w:rPr>
-          <w:rFonts w:hint="eastAsia"/>
           <w:lang w:eastAsia="ko-KR"/>
         </w:rPr>
       </w:pPr>
@@ -3073,7 +3050,6 @@
     <w:p>
       <w:pPr>
         <w:rPr>
-          <w:rFonts w:hint="eastAsia"/>
           <w:color w:val="000000"/>
           <w:sz w:val="27"/>
           <w:szCs w:val="27"/>
@@ -3147,7 +3123,6 @@
       <w:pPr>
         <w:pStyle w:val="Heading1"/>
         <w:rPr>
-          <w:rFonts w:hint="eastAsia"/>
           <w:lang w:eastAsia="ko-KR"/>
         </w:rPr>
       </w:pPr>
@@ -3162,7 +3137,6 @@
     <w:p>
       <w:pPr>
         <w:rPr>
-          <w:rFonts w:hint="eastAsia"/>
           <w:lang w:eastAsia="ko-KR"/>
         </w:rPr>
       </w:pPr>
@@ -3376,7 +3350,6 @@
     <w:p>
       <w:pPr>
         <w:rPr>
-          <w:rFonts w:hint="eastAsia"/>
           <w:color w:val="000000"/>
           <w:sz w:val="27"/>
           <w:szCs w:val="27"/>
@@ -3449,7 +3422,6 @@
     <w:p>
       <w:pPr>
         <w:rPr>
-          <w:rFonts w:hint="eastAsia"/>
           <w:color w:val="000000"/>
           <w:sz w:val="27"/>
           <w:szCs w:val="27"/>
@@ -3461,7 +3433,6 @@
       <w:pPr>
         <w:pStyle w:val="Heading1"/>
         <w:rPr>
-          <w:rFonts w:hint="eastAsia"/>
           <w:lang w:eastAsia="ko-KR"/>
         </w:rPr>
       </w:pPr>
@@ -3476,7 +3447,6 @@
     <w:p>
       <w:pPr>
         <w:rPr>
-          <w:rFonts w:hint="eastAsia"/>
           <w:lang w:eastAsia="ko-KR"/>
         </w:rPr>
       </w:pPr>
@@ -3688,7 +3658,6 @@
     <w:p>
       <w:pPr>
         <w:rPr>
-          <w:rFonts w:hint="eastAsia"/>
           <w:color w:val="000000"/>
           <w:sz w:val="27"/>
           <w:szCs w:val="27"/>
@@ -3772,7 +3741,6 @@
       <w:pPr>
         <w:pStyle w:val="Heading1"/>
         <w:rPr>
-          <w:rFonts w:hint="eastAsia"/>
           <w:lang w:eastAsia="ko-KR"/>
         </w:rPr>
       </w:pPr>
@@ -3787,7 +3755,6 @@
     <w:p>
       <w:pPr>
         <w:rPr>
-          <w:rFonts w:hint="eastAsia"/>
           <w:lang w:eastAsia="ko-KR"/>
         </w:rPr>
       </w:pPr>
@@ -3975,7 +3942,6 @@
     <w:p>
       <w:pPr>
         <w:rPr>
-          <w:rFonts w:hint="eastAsia"/>
           <w:color w:val="000000"/>
           <w:sz w:val="27"/>
           <w:szCs w:val="27"/>
@@ -4048,18 +4014,16 @@
     <w:p>
       <w:pPr>
         <w:rPr>
-          <w:rFonts w:hint="eastAsia"/>
-          <w:color w:val="000000"/>
-          <w:sz w:val="27"/>
-          <w:szCs w:val="27"/>
-          <w:lang w:eastAsia="ko-KR"/>
-        </w:rPr>
-      </w:pPr>
-    </w:p>
-    <w:p>
-      <w:pPr>
-        <w:rPr>
-          <w:rFonts w:hint="eastAsia"/>
+          <w:color w:val="000000"/>
+          <w:sz w:val="27"/>
+          <w:szCs w:val="27"/>
+          <w:lang w:eastAsia="ko-KR"/>
+        </w:rPr>
+      </w:pPr>
+    </w:p>
+    <w:p>
+      <w:pPr>
+        <w:rPr>
           <w:color w:val="000000"/>
           <w:sz w:val="27"/>
           <w:szCs w:val="27"/>
@@ -4071,7 +4035,6 @@
       <w:pPr>
         <w:pStyle w:val="Heading1"/>
         <w:rPr>
-          <w:rFonts w:hint="eastAsia"/>
           <w:lang w:eastAsia="ko-KR"/>
         </w:rPr>
       </w:pPr>
@@ -4086,7 +4049,6 @@
     <w:p>
       <w:pPr>
         <w:rPr>
-          <w:rFonts w:hint="eastAsia"/>
           <w:lang w:eastAsia="ko-KR"/>
         </w:rPr>
       </w:pPr>
@@ -4314,7 +4276,6 @@
     <w:p>
       <w:pPr>
         <w:rPr>
-          <w:rFonts w:hint="eastAsia"/>
           <w:color w:val="000000"/>
           <w:sz w:val="27"/>
           <w:szCs w:val="27"/>
@@ -4388,7 +4349,6 @@
       <w:pPr>
         <w:pStyle w:val="Heading1"/>
         <w:rPr>
-          <w:rFonts w:hint="eastAsia"/>
           <w:lang w:eastAsia="ko-KR"/>
         </w:rPr>
       </w:pPr>
@@ -4403,7 +4363,6 @@
     <w:p>
       <w:pPr>
         <w:rPr>
-          <w:rFonts w:hint="eastAsia"/>
           <w:color w:val="000000"/>
           <w:sz w:val="27"/>
           <w:szCs w:val="27"/>
@@ -4597,7 +4556,6 @@
     <w:p>
       <w:pPr>
         <w:rPr>
-          <w:rFonts w:hint="eastAsia"/>
           <w:color w:val="000000"/>
           <w:sz w:val="27"/>
           <w:szCs w:val="27"/>
@@ -4671,7 +4629,6 @@
       <w:pPr>
         <w:pStyle w:val="Heading1"/>
         <w:rPr>
-          <w:rFonts w:hint="eastAsia"/>
           <w:lang w:eastAsia="ko-KR"/>
         </w:rPr>
       </w:pPr>
@@ -4687,7 +4644,6 @@
     <w:p>
       <w:pPr>
         <w:rPr>
-          <w:rFonts w:hint="eastAsia"/>
           <w:color w:val="000000"/>
           <w:sz w:val="27"/>
           <w:szCs w:val="27"/>
@@ -4873,7 +4829,6 @@
     <w:p>
       <w:pPr>
         <w:rPr>
-          <w:rFonts w:hint="eastAsia"/>
           <w:color w:val="000000"/>
           <w:sz w:val="27"/>
           <w:szCs w:val="27"/>
@@ -4947,7 +4902,6 @@
       <w:pPr>
         <w:pStyle w:val="Heading1"/>
         <w:rPr>
-          <w:rFonts w:hint="eastAsia"/>
           <w:lang w:eastAsia="ko-KR"/>
         </w:rPr>
       </w:pPr>
@@ -4962,7 +4916,6 @@
     <w:p>
       <w:pPr>
         <w:rPr>
-          <w:rFonts w:hint="eastAsia"/>
           <w:color w:val="000000"/>
           <w:sz w:val="27"/>
           <w:szCs w:val="27"/>
@@ -5172,7 +5125,6 @@
     <w:p>
       <w:pPr>
         <w:rPr>
-          <w:rFonts w:hint="eastAsia"/>
           <w:color w:val="000000"/>
           <w:sz w:val="27"/>
           <w:szCs w:val="27"/>
@@ -5246,7 +5198,6 @@
       <w:pPr>
         <w:pStyle w:val="Heading1"/>
         <w:rPr>
-          <w:rFonts w:hint="eastAsia"/>
           <w:lang w:eastAsia="ko-KR"/>
         </w:rPr>
       </w:pPr>
@@ -5275,7 +5226,6 @@
     <w:p>
       <w:pPr>
         <w:rPr>
-          <w:rFonts w:hint="eastAsia"/>
           <w:color w:val="000000"/>
           <w:sz w:val="27"/>
           <w:szCs w:val="27"/>
@@ -5482,7 +5432,6 @@
     <w:p>
       <w:pPr>
         <w:rPr>
-          <w:rFonts w:hint="eastAsia"/>
           <w:color w:val="000000"/>
           <w:sz w:val="27"/>
           <w:szCs w:val="27"/>
@@ -5556,7 +5505,6 @@
       <w:pPr>
         <w:pStyle w:val="Heading1"/>
         <w:rPr>
-          <w:rFonts w:hint="eastAsia"/>
           <w:lang w:eastAsia="ko-KR"/>
         </w:rPr>
       </w:pPr>
@@ -5571,7 +5519,6 @@
     <w:p>
       <w:pPr>
         <w:rPr>
-          <w:rFonts w:hint="eastAsia"/>
           <w:color w:val="000000"/>
           <w:sz w:val="27"/>
           <w:szCs w:val="27"/>
@@ -5779,7 +5726,6 @@
     <w:p>
       <w:pPr>
         <w:rPr>
-          <w:rFonts w:hint="eastAsia"/>
           <w:color w:val="000000"/>
           <w:sz w:val="27"/>
           <w:szCs w:val="27"/>
@@ -5853,7 +5799,6 @@
       <w:pPr>
         <w:pStyle w:val="Heading1"/>
         <w:rPr>
-          <w:rFonts w:hint="eastAsia"/>
           <w:lang w:eastAsia="ko-KR"/>
         </w:rPr>
       </w:pPr>
@@ -5868,7 +5813,6 @@
     <w:p>
       <w:pPr>
         <w:rPr>
-          <w:rFonts w:hint="eastAsia"/>
           <w:color w:val="000000"/>
           <w:sz w:val="27"/>
           <w:szCs w:val="27"/>
@@ -6086,7 +6030,6 @@
     <w:p>
       <w:pPr>
         <w:rPr>
-          <w:rFonts w:hint="eastAsia"/>
           <w:color w:val="000000"/>
           <w:sz w:val="27"/>
           <w:szCs w:val="27"/>
@@ -6160,7 +6103,6 @@
       <w:pPr>
         <w:pStyle w:val="Heading1"/>
         <w:rPr>
-          <w:rFonts w:hint="eastAsia"/>
           <w:lang w:eastAsia="ko-KR"/>
         </w:rPr>
       </w:pPr>
@@ -6175,7 +6117,6 @@
     <w:p>
       <w:pPr>
         <w:rPr>
-          <w:rFonts w:hint="eastAsia"/>
           <w:color w:val="000000"/>
           <w:sz w:val="27"/>
           <w:szCs w:val="27"/>
@@ -6201,7 +6142,7 @@
           <w:szCs w:val="27"/>
           <w:lang w:eastAsia="ko-KR"/>
         </w:rPr>
-        <w:t>gethistorybyuser</w:t>
+        <w:t>getownhistory</w:t>
       </w:r>
       <w:r>
         <w:rPr>
@@ -6309,21 +6250,98 @@
       </w:r>
       <w:r>
         <w:rPr>
-          <w:rFonts w:hint="eastAsia"/>
-          <w:color w:val="000000"/>
-          <w:sz w:val="27"/>
-          <w:szCs w:val="27"/>
-          <w:lang w:eastAsia="ko-KR"/>
-        </w:rPr>
-        <w:t>{}</w:t>
-      </w:r>
-      <w:r>
-        <w:rPr>
-          <w:color w:val="000000"/>
-          <w:sz w:val="27"/>
-          <w:szCs w:val="27"/>
-        </w:rPr>
-        <w:t>,"</w:t>
+          <w:rFonts w:ascii="Consolas" w:hAnsi="Consolas" w:cs="Consolas"/>
+          <w:sz w:val="20"/>
+          <w:szCs w:val="20"/>
+        </w:rPr>
+        <w:t xml:space="preserve"> </w:t>
+      </w:r>
+      <w:r>
+        <w:rPr>
+          <w:rFonts w:ascii="Consolas" w:hAnsi="Consolas" w:cs="Consolas"/>
+          <w:sz w:val="20"/>
+          <w:szCs w:val="20"/>
+        </w:rPr>
+        <w:t>[{}, {"content":"","id":0,"modifydate":0,"commentnum":0,"thumbnail":"","favonum":0}, {"content":"</w:t>
+      </w:r>
+      <w:proofErr w:type="spellStart"/>
+      <w:r>
+        <w:rPr>
+          <w:rFonts w:ascii="Consolas" w:hAnsi="Consolas" w:cs="Consolas"/>
+          <w:sz w:val="20"/>
+          <w:szCs w:val="20"/>
+        </w:rPr>
+        <w:t>matlab","id</w:t>
+      </w:r>
+      <w:proofErr w:type="spellEnd"/>
+      <w:r>
+        <w:rPr>
+          <w:rFonts w:ascii="Consolas" w:hAnsi="Consolas" w:cs="Consolas"/>
+          <w:sz w:val="20"/>
+          <w:szCs w:val="20"/>
+        </w:rPr>
+        <w:t>":23,"modifydate":"2016-02-20 20:39:33","commentnum":0,"thumbnail":"28_1456018323.jpg","favonum":0}]</w:t>
+      </w:r>
+      <w:r>
+        <w:rPr>
+          <w:color w:val="000000"/>
+          <w:sz w:val="27"/>
+          <w:szCs w:val="27"/>
+        </w:rPr>
+        <w:t>,"error_msg":""}</w:t>
+      </w:r>
+    </w:p>
+    <w:p>
+      <w:pPr>
+        <w:rPr>
+          <w:color w:val="000000"/>
+          <w:sz w:val="27"/>
+          <w:szCs w:val="27"/>
+        </w:rPr>
+      </w:pPr>
+      <w:r>
+        <w:rPr>
+          <w:color w:val="000000"/>
+          <w:sz w:val="27"/>
+          <w:szCs w:val="27"/>
+        </w:rPr>
+        <w:t>error:</w:t>
+      </w:r>
+    </w:p>
+    <w:p>
+      <w:pPr>
+        <w:rPr>
+          <w:color w:val="000000"/>
+          <w:sz w:val="27"/>
+          <w:szCs w:val="27"/>
+          <w:lang w:eastAsia="ko-KR"/>
+        </w:rPr>
+      </w:pPr>
+      <w:r>
+        <w:rPr>
+          <w:color w:val="000000"/>
+          <w:sz w:val="27"/>
+          <w:szCs w:val="27"/>
+        </w:rPr>
+        <w:t>{"</w:t>
+      </w:r>
+      <w:proofErr w:type="spellStart"/>
+      <w:r>
+        <w:rPr>
+          <w:color w:val="000000"/>
+          <w:sz w:val="27"/>
+          <w:szCs w:val="27"/>
+        </w:rPr>
+        <w:t>retcode</w:t>
+      </w:r>
+      <w:proofErr w:type="spellEnd"/>
+      <w:r>
+        <w:rPr>
+          <w:color w:val="000000"/>
+          <w:sz w:val="27"/>
+          <w:szCs w:val="27"/>
+        </w:rPr>
+        <w:t>":"307","content":"","</w:t>
       </w:r>
       <w:proofErr w:type="spellStart"/>
       <w:r>
@@ -6341,78 +6359,6 @@
           <w:sz w:val="27"/>
           <w:szCs w:val="27"/>
         </w:rPr>
-        <w:t>":""}</w:t>
-      </w:r>
-    </w:p>
-    <w:p>
-      <w:pPr>
-        <w:rPr>
-          <w:color w:val="000000"/>
-          <w:sz w:val="27"/>
-          <w:szCs w:val="27"/>
-        </w:rPr>
-      </w:pPr>
-      <w:r>
-        <w:rPr>
-          <w:color w:val="000000"/>
-          <w:sz w:val="27"/>
-          <w:szCs w:val="27"/>
-        </w:rPr>
-        <w:t>error:</w:t>
-      </w:r>
-    </w:p>
-    <w:p>
-      <w:pPr>
-        <w:rPr>
-          <w:rFonts w:hint="eastAsia"/>
-          <w:color w:val="000000"/>
-          <w:sz w:val="27"/>
-          <w:szCs w:val="27"/>
-          <w:lang w:eastAsia="ko-KR"/>
-        </w:rPr>
-      </w:pPr>
-      <w:r>
-        <w:rPr>
-          <w:color w:val="000000"/>
-          <w:sz w:val="27"/>
-          <w:szCs w:val="27"/>
-        </w:rPr>
-        <w:t>{"</w:t>
-      </w:r>
-      <w:proofErr w:type="spellStart"/>
-      <w:r>
-        <w:rPr>
-          <w:color w:val="000000"/>
-          <w:sz w:val="27"/>
-          <w:szCs w:val="27"/>
-        </w:rPr>
-        <w:t>retcode</w:t>
-      </w:r>
-      <w:proofErr w:type="spellEnd"/>
-      <w:r>
-        <w:rPr>
-          <w:color w:val="000000"/>
-          <w:sz w:val="27"/>
-          <w:szCs w:val="27"/>
-        </w:rPr>
-        <w:t>":"307","content":"","</w:t>
-      </w:r>
-      <w:proofErr w:type="spellStart"/>
-      <w:r>
-        <w:rPr>
-          <w:color w:val="000000"/>
-          <w:sz w:val="27"/>
-          <w:szCs w:val="27"/>
-        </w:rPr>
-        <w:t>error_msg</w:t>
-      </w:r>
-      <w:proofErr w:type="spellEnd"/>
-      <w:r>
-        <w:rPr>
-          <w:color w:val="000000"/>
-          <w:sz w:val="27"/>
-          <w:szCs w:val="27"/>
-        </w:rPr>
         <w:t xml:space="preserve">":"You </w:t>
       </w:r>
       <w:proofErr w:type="spellStart"/>
@@ -6437,191 +6383,173 @@
     <w:p>
       <w:pPr>
         <w:rPr>
-          <w:rFonts w:hint="eastAsia"/>
-          <w:color w:val="000000"/>
-          <w:sz w:val="27"/>
-          <w:szCs w:val="27"/>
-          <w:lang w:eastAsia="ko-KR"/>
-        </w:rPr>
-      </w:pPr>
-    </w:p>
-    <w:p>
-      <w:pPr>
-        <w:rPr>
-          <w:rFonts w:hint="eastAsia"/>
-          <w:color w:val="000000"/>
-          <w:sz w:val="27"/>
-          <w:szCs w:val="27"/>
-          <w:lang w:eastAsia="ko-KR"/>
-        </w:rPr>
-      </w:pPr>
-    </w:p>
-    <w:p>
-      <w:pPr>
-        <w:rPr>
-          <w:rFonts w:hint="eastAsia"/>
-          <w:color w:val="000000"/>
-          <w:sz w:val="27"/>
-          <w:szCs w:val="27"/>
-          <w:lang w:eastAsia="ko-KR"/>
-        </w:rPr>
-      </w:pPr>
-    </w:p>
-    <w:p>
-      <w:pPr>
-        <w:rPr>
-          <w:rFonts w:hint="eastAsia"/>
-          <w:color w:val="000000"/>
-          <w:sz w:val="27"/>
-          <w:szCs w:val="27"/>
-          <w:lang w:eastAsia="ko-KR"/>
-        </w:rPr>
-      </w:pPr>
-    </w:p>
-    <w:p>
-      <w:pPr>
-        <w:rPr>
-          <w:rFonts w:hint="eastAsia"/>
-          <w:color w:val="000000"/>
-          <w:sz w:val="27"/>
-          <w:szCs w:val="27"/>
-          <w:lang w:eastAsia="ko-KR"/>
-        </w:rPr>
-      </w:pPr>
-    </w:p>
-    <w:p>
-      <w:pPr>
-        <w:rPr>
-          <w:rFonts w:hint="eastAsia"/>
-          <w:color w:val="000000"/>
-          <w:sz w:val="27"/>
-          <w:szCs w:val="27"/>
-          <w:lang w:eastAsia="ko-KR"/>
-        </w:rPr>
-      </w:pPr>
-    </w:p>
-    <w:p>
-      <w:pPr>
-        <w:rPr>
-          <w:rFonts w:hint="eastAsia"/>
-          <w:color w:val="000000"/>
-          <w:sz w:val="27"/>
-          <w:szCs w:val="27"/>
-          <w:lang w:eastAsia="ko-KR"/>
-        </w:rPr>
-      </w:pPr>
-    </w:p>
-    <w:p>
-      <w:pPr>
-        <w:rPr>
-          <w:rFonts w:hint="eastAsia"/>
-          <w:color w:val="000000"/>
-          <w:sz w:val="27"/>
-          <w:szCs w:val="27"/>
-          <w:lang w:eastAsia="ko-KR"/>
-        </w:rPr>
-      </w:pPr>
-    </w:p>
-    <w:p>
-      <w:pPr>
-        <w:rPr>
-          <w:rFonts w:hint="eastAsia"/>
-          <w:color w:val="000000"/>
-          <w:sz w:val="27"/>
-          <w:szCs w:val="27"/>
-          <w:lang w:eastAsia="ko-KR"/>
-        </w:rPr>
-      </w:pPr>
-    </w:p>
-    <w:p>
-      <w:pPr>
-        <w:rPr>
-          <w:rFonts w:hint="eastAsia"/>
-          <w:color w:val="000000"/>
-          <w:sz w:val="27"/>
-          <w:szCs w:val="27"/>
-          <w:lang w:eastAsia="ko-KR"/>
-        </w:rPr>
-      </w:pPr>
-    </w:p>
-    <w:p>
-      <w:pPr>
-        <w:rPr>
-          <w:rFonts w:hint="eastAsia"/>
-          <w:color w:val="000000"/>
-          <w:sz w:val="27"/>
-          <w:szCs w:val="27"/>
-          <w:lang w:eastAsia="ko-KR"/>
-        </w:rPr>
-      </w:pPr>
-    </w:p>
-    <w:p>
-      <w:pPr>
-        <w:rPr>
-          <w:rFonts w:hint="eastAsia"/>
-          <w:lang w:eastAsia="ko-KR"/>
-        </w:rPr>
-      </w:pPr>
-    </w:p>
-    <w:p>
-      <w:pPr>
-        <w:rPr>
-          <w:rFonts w:hint="eastAsia"/>
-          <w:color w:val="000000"/>
-          <w:sz w:val="27"/>
-          <w:szCs w:val="27"/>
-          <w:lang w:eastAsia="ko-KR"/>
-        </w:rPr>
-      </w:pPr>
-    </w:p>
-    <w:p>
-      <w:pPr>
-        <w:rPr>
-          <w:rFonts w:hint="eastAsia"/>
-          <w:color w:val="000000"/>
-          <w:sz w:val="27"/>
-          <w:szCs w:val="27"/>
-          <w:lang w:eastAsia="ko-KR"/>
-        </w:rPr>
-      </w:pPr>
-    </w:p>
-    <w:p>
-      <w:pPr>
-        <w:rPr>
-          <w:rFonts w:hint="eastAsia"/>
-          <w:color w:val="000000"/>
-          <w:sz w:val="27"/>
-          <w:szCs w:val="27"/>
-          <w:lang w:eastAsia="ko-KR"/>
-        </w:rPr>
-      </w:pPr>
-    </w:p>
-    <w:p>
-      <w:pPr>
-        <w:rPr>
-          <w:rFonts w:hint="eastAsia"/>
-          <w:color w:val="000000"/>
-          <w:sz w:val="27"/>
-          <w:szCs w:val="27"/>
-          <w:lang w:eastAsia="ko-KR"/>
-        </w:rPr>
-      </w:pPr>
-    </w:p>
-    <w:p>
-      <w:pPr>
-        <w:rPr>
-          <w:rFonts w:hint="eastAsia"/>
-          <w:color w:val="000000"/>
-          <w:sz w:val="27"/>
-          <w:szCs w:val="27"/>
-          <w:lang w:eastAsia="ko-KR"/>
-        </w:rPr>
-      </w:pPr>
-    </w:p>
-    <w:p>
-      <w:pPr>
-        <w:rPr>
-          <w:rFonts w:hint="eastAsia"/>
+          <w:color w:val="000000"/>
+          <w:sz w:val="27"/>
+          <w:szCs w:val="27"/>
+          <w:lang w:eastAsia="ko-KR"/>
+        </w:rPr>
+      </w:pPr>
+    </w:p>
+    <w:p>
+      <w:pPr>
+        <w:rPr>
+          <w:color w:val="000000"/>
+          <w:sz w:val="27"/>
+          <w:szCs w:val="27"/>
+          <w:lang w:eastAsia="ko-KR"/>
+        </w:rPr>
+      </w:pPr>
+    </w:p>
+    <w:p>
+      <w:pPr>
+        <w:rPr>
+          <w:color w:val="000000"/>
+          <w:sz w:val="27"/>
+          <w:szCs w:val="27"/>
+          <w:lang w:eastAsia="ko-KR"/>
+        </w:rPr>
+      </w:pPr>
+    </w:p>
+    <w:p>
+      <w:pPr>
+        <w:rPr>
+          <w:color w:val="000000"/>
+          <w:sz w:val="27"/>
+          <w:szCs w:val="27"/>
+          <w:lang w:eastAsia="ko-KR"/>
+        </w:rPr>
+      </w:pPr>
+    </w:p>
+    <w:p>
+      <w:pPr>
+        <w:rPr>
+          <w:color w:val="000000"/>
+          <w:sz w:val="27"/>
+          <w:szCs w:val="27"/>
+          <w:lang w:eastAsia="ko-KR"/>
+        </w:rPr>
+      </w:pPr>
+    </w:p>
+    <w:p>
+      <w:pPr>
+        <w:rPr>
+          <w:color w:val="000000"/>
+          <w:sz w:val="27"/>
+          <w:szCs w:val="27"/>
+          <w:lang w:eastAsia="ko-KR"/>
+        </w:rPr>
+      </w:pPr>
+    </w:p>
+    <w:p>
+      <w:pPr>
+        <w:rPr>
+          <w:color w:val="000000"/>
+          <w:sz w:val="27"/>
+          <w:szCs w:val="27"/>
+          <w:lang w:eastAsia="ko-KR"/>
+        </w:rPr>
+      </w:pPr>
+    </w:p>
+    <w:p>
+      <w:pPr>
+        <w:rPr>
+          <w:color w:val="000000"/>
+          <w:sz w:val="27"/>
+          <w:szCs w:val="27"/>
+          <w:lang w:eastAsia="ko-KR"/>
+        </w:rPr>
+      </w:pPr>
+    </w:p>
+    <w:p>
+      <w:pPr>
+        <w:rPr>
+          <w:color w:val="000000"/>
+          <w:sz w:val="27"/>
+          <w:szCs w:val="27"/>
+          <w:lang w:eastAsia="ko-KR"/>
+        </w:rPr>
+      </w:pPr>
+    </w:p>
+    <w:p>
+      <w:pPr>
+        <w:rPr>
+          <w:color w:val="000000"/>
+          <w:sz w:val="27"/>
+          <w:szCs w:val="27"/>
+          <w:lang w:eastAsia="ko-KR"/>
+        </w:rPr>
+      </w:pPr>
+    </w:p>
+    <w:p>
+      <w:pPr>
+        <w:rPr>
+          <w:color w:val="000000"/>
+          <w:sz w:val="27"/>
+          <w:szCs w:val="27"/>
+          <w:lang w:eastAsia="ko-KR"/>
+        </w:rPr>
+      </w:pPr>
+    </w:p>
+    <w:p>
+      <w:pPr>
+        <w:rPr>
+          <w:lang w:eastAsia="ko-KR"/>
+        </w:rPr>
+      </w:pPr>
+    </w:p>
+    <w:p>
+      <w:pPr>
+        <w:rPr>
+          <w:color w:val="000000"/>
+          <w:sz w:val="27"/>
+          <w:szCs w:val="27"/>
+          <w:lang w:eastAsia="ko-KR"/>
+        </w:rPr>
+      </w:pPr>
+    </w:p>
+    <w:p>
+      <w:pPr>
+        <w:rPr>
+          <w:color w:val="000000"/>
+          <w:sz w:val="27"/>
+          <w:szCs w:val="27"/>
+          <w:lang w:eastAsia="ko-KR"/>
+        </w:rPr>
+      </w:pPr>
+    </w:p>
+    <w:p>
+      <w:pPr>
+        <w:rPr>
+          <w:color w:val="000000"/>
+          <w:sz w:val="27"/>
+          <w:szCs w:val="27"/>
+          <w:lang w:eastAsia="ko-KR"/>
+        </w:rPr>
+      </w:pPr>
+    </w:p>
+    <w:p>
+      <w:pPr>
+        <w:rPr>
+          <w:color w:val="000000"/>
+          <w:sz w:val="27"/>
+          <w:szCs w:val="27"/>
+          <w:lang w:eastAsia="ko-KR"/>
+        </w:rPr>
+      </w:pPr>
+    </w:p>
+    <w:p>
+      <w:pPr>
+        <w:rPr>
+          <w:color w:val="000000"/>
+          <w:sz w:val="27"/>
+          <w:szCs w:val="27"/>
+          <w:lang w:eastAsia="ko-KR"/>
+        </w:rPr>
+      </w:pPr>
+    </w:p>
+    <w:p>
+      <w:pPr>
+        <w:rPr>
           <w:color w:val="000000"/>
           <w:sz w:val="27"/>
           <w:szCs w:val="27"/>

</xml_diff>